<commit_message>
add new files for cm and academic english
</commit_message>
<xml_diff>
--- a/Academic-English-for-Graduate-Degree/Assigments/Assignment-8/5min MRP.docx
+++ b/Academic-English-for-Graduate-Degree/Assigments/Assignment-8/5min MRP.docx
@@ -145,13 +145,7 @@
         <w:t>Ways to improve the sellers or bidders’ numbers</w:t>
       </w:r>
     </w:p>
-    <w:p>
-      <w:pPr>
-        <w:rPr>
-          <w:rFonts w:hint="eastAsia"/>
-        </w:rPr>
-      </w:pPr>
-    </w:p>
+    <w:p/>
     <w:p>
       <w:r>
         <w:t xml:space="preserve">Some </w:t>
@@ -183,11 +177,6 @@
       </w:r>
     </w:p>
     <w:p>
-      <w:pPr>
-        <w:rPr>
-          <w:rFonts w:hint="eastAsia"/>
-        </w:rPr>
-      </w:pPr>
       <w:r>
         <w:rPr>
           <w:rFonts w:hint="eastAsia"/>
@@ -206,65 +195,96 @@
     </w:p>
     <w:p>
       <w:r>
-        <w:t>It comes to an idea that how can we design a market mechanism to (1) seller will never lose; (2) all buyers are incentive to diffuse the sale information to a</w:t>
+        <w:t>It comes to an idea that how can we design a market mechanism to (1) seller will never lose; (2) all buyers are incentive to diffuse the sale information to all her friends.</w:t>
+      </w:r>
+    </w:p>
+    <w:p/>
+    <w:p>
+      <w:r>
+        <w:t xml:space="preserve">Mechanism design is about allocation about the resources and auction is a part of it. </w:t>
+      </w:r>
+    </w:p>
+    <w:p>
+      <w:r>
+        <w:t>Basic setting: n</w:t>
+      </w:r>
+      <w:r>
+        <w:rPr>
+          <w:rFonts w:hint="eastAsia"/>
+        </w:rPr>
+        <w:t xml:space="preserve"> </w:t>
+      </w:r>
+      <w:r>
+        <w:t xml:space="preserve">bidders, one item, everyone has a valuation of the product. Every bidder also reports a bid about the item which is used to decide who will win the item. Notice that valuation does not always equal to reported bid. A terrible mechanism will lead to a mess of the auction. Seller would not sell the item to the highest bidder and he may get some deficit. All the result of the auction is unpredictable. </w:t>
+      </w:r>
+      <w:proofErr w:type="gramStart"/>
+      <w:r>
+        <w:t>So</w:t>
+      </w:r>
+      <w:proofErr w:type="gramEnd"/>
+      <w:r>
+        <w:t xml:space="preserve"> our target is to design an mechanism so that we can easily decide who will win the auction. We are going to make all the bidders to report truthfully. That means we let all the bidders get the maximum utility when he truthfully bids. </w:t>
+      </w:r>
+      <w:proofErr w:type="gramStart"/>
+      <w:r>
+        <w:t>Also</w:t>
+      </w:r>
+      <w:proofErr w:type="gramEnd"/>
+      <w:r>
+        <w:t xml:space="preserve"> IR guarantee all the bidders who report truthfully will not get negative utility. </w:t>
+      </w:r>
+    </w:p>
+    <w:p>
+      <w:pPr>
+        <w:rPr>
+          <w:rFonts w:hint="eastAsia"/>
+        </w:rPr>
+      </w:pPr>
+      <w:r>
+        <w:t xml:space="preserve">We design an auction mechanism from two aspects: one is allocation rule and the other is payment rule. The former decides who will win and the later calculate the money that all the bidders should pay to the seller. </w:t>
       </w:r>
       <w:bookmarkStart w:id="0" w:name="_GoBack"/>
       <w:bookmarkEnd w:id="0"/>
-      <w:r>
-        <w:t>ll her friends.</w:t>
+    </w:p>
+    <w:p>
+      <w:r>
+        <w:rPr>
+          <w:rFonts w:hint="eastAsia"/>
+        </w:rPr>
+        <w:t>I</w:t>
+      </w:r>
+      <w:r>
+        <w:t xml:space="preserve">C: </w:t>
+      </w:r>
+    </w:p>
+    <w:p>
+      <w:r>
+        <w:rPr>
+          <w:rFonts w:hint="eastAsia"/>
+        </w:rPr>
+        <w:t>I</w:t>
+      </w:r>
+      <w:r>
+        <w:t>R</w:t>
+      </w:r>
+      <w:r>
+        <w:rPr>
+          <w:rFonts w:hint="eastAsia"/>
+        </w:rPr>
+        <w:t>:</w:t>
+      </w:r>
+    </w:p>
+    <w:p>
+      <w:r>
+        <w:t>Allocation rule</w:t>
+      </w:r>
+    </w:p>
+    <w:p>
+      <w:r>
+        <w:t>Payment rule</w:t>
       </w:r>
     </w:p>
     <w:p/>
-    <w:p>
-      <w:r>
-        <w:t xml:space="preserve">Mechanism design is about allocation about the resources and auction is a part of it. </w:t>
-      </w:r>
-    </w:p>
-    <w:p>
-      <w:r>
-        <w:rPr>
-          <w:rFonts w:hint="eastAsia"/>
-        </w:rPr>
-        <w:t>I</w:t>
-      </w:r>
-      <w:r>
-        <w:t xml:space="preserve">C: </w:t>
-      </w:r>
-    </w:p>
-    <w:p>
-      <w:r>
-        <w:rPr>
-          <w:rFonts w:hint="eastAsia"/>
-        </w:rPr>
-        <w:t>I</w:t>
-      </w:r>
-      <w:r>
-        <w:t>R</w:t>
-      </w:r>
-      <w:r>
-        <w:rPr>
-          <w:rFonts w:hint="eastAsia"/>
-        </w:rPr>
-        <w:t>:</w:t>
-      </w:r>
-    </w:p>
-    <w:p>
-      <w:r>
-        <w:t>Allocation rule</w:t>
-      </w:r>
-    </w:p>
-    <w:p>
-      <w:r>
-        <w:t>Payment rule</w:t>
-      </w:r>
-    </w:p>
-    <w:p>
-      <w:pPr>
-        <w:rPr>
-          <w:rFonts w:hint="eastAsia"/>
-        </w:rPr>
-      </w:pPr>
-    </w:p>
     <w:sectPr>
       <w:pgSz w:w="11906" w:h="16838"/>
       <w:pgMar w:top="1440" w:right="1800" w:bottom="1440" w:left="1800" w:header="851" w:footer="992" w:gutter="0"/>

</xml_diff>